<commit_message>
add/doc: template post repo, update doc
</commit_message>
<xml_diff>
--- a/Đặc tả yêu cầu_v1.0.docx
+++ b/Đặc tả yêu cầu_v1.0.docx
@@ -521,7 +521,7 @@
                     </pic:cNvPicPr>
                   </pic:nvPicPr>
                   <pic:blipFill>
-                    <a:blip r:embed="rId5">
+                    <a:blip r:embed="rId6">
                       <a:extLst>
                         <a:ext uri="{28A0092B-C50C-407E-A947-70E740481C1C}">
                           <a14:useLocalDpi xmlns:a14="http://schemas.microsoft.com/office/drawing/2010/main" val="0"/>
@@ -562,6 +562,584 @@
         </w:rPr>
       </w:pPr>
     </w:p>
+    <w:p>
+      <w:pPr>
+        <w:rPr>
+          <w:rFonts w:ascii="Times New Roman" w:hAnsi="Times New Roman" w:cs="Times New Roman"/>
+          <w:sz w:val="24"/>
+          <w:szCs w:val="24"/>
+        </w:rPr>
+      </w:pPr>
+    </w:p>
+    <w:p>
+      <w:pPr>
+        <w:rPr>
+          <w:rFonts w:ascii="Times New Roman" w:hAnsi="Times New Roman" w:cs="Times New Roman"/>
+          <w:b/>
+          <w:bCs/>
+          <w:sz w:val="24"/>
+          <w:szCs w:val="24"/>
+        </w:rPr>
+      </w:pPr>
+      <w:r>
+        <w:rPr>
+          <w:rFonts w:ascii="Times New Roman" w:hAnsi="Times New Roman" w:cs="Times New Roman"/>
+          <w:sz w:val="24"/>
+          <w:szCs w:val="24"/>
+        </w:rPr>
+        <w:t>Chi tiết tính năng:</w:t>
+      </w:r>
+      <w:r>
+        <w:rPr>
+          <w:rFonts w:ascii="Times New Roman" w:hAnsi="Times New Roman" w:cs="Times New Roman"/>
+          <w:sz w:val="24"/>
+          <w:szCs w:val="24"/>
+        </w:rPr>
+        <w:br/>
+      </w:r>
+      <w:r>
+        <w:rPr>
+          <w:rFonts w:ascii="Times New Roman" w:hAnsi="Times New Roman" w:cs="Times New Roman"/>
+          <w:b/>
+          <w:bCs/>
+          <w:sz w:val="24"/>
+          <w:szCs w:val="24"/>
+        </w:rPr>
+        <w:t>Tính năng cho từng vai trò:</w:t>
+      </w:r>
+    </w:p>
+    <w:p>
+      <w:pPr>
+        <w:rPr>
+          <w:rFonts w:ascii="Times New Roman" w:hAnsi="Times New Roman" w:cs="Times New Roman"/>
+          <w:b/>
+          <w:bCs/>
+          <w:sz w:val="24"/>
+          <w:szCs w:val="24"/>
+        </w:rPr>
+      </w:pPr>
+      <w:r>
+        <w:rPr>
+          <w:rFonts w:ascii="Times New Roman" w:hAnsi="Times New Roman" w:cs="Times New Roman"/>
+          <w:b/>
+          <w:bCs/>
+          <w:sz w:val="24"/>
+          <w:szCs w:val="24"/>
+        </w:rPr>
+        <w:t>1. Khách:</w:t>
+      </w:r>
+    </w:p>
+    <w:p>
+      <w:pPr>
+        <w:numPr>
+          <w:ilvl w:val="0"/>
+          <w:numId w:val="1"/>
+        </w:numPr>
+        <w:rPr>
+          <w:rFonts w:ascii="Times New Roman" w:hAnsi="Times New Roman" w:cs="Times New Roman"/>
+          <w:sz w:val="24"/>
+          <w:szCs w:val="24"/>
+        </w:rPr>
+      </w:pPr>
+      <w:r>
+        <w:rPr>
+          <w:rFonts w:ascii="Times New Roman" w:hAnsi="Times New Roman" w:cs="Times New Roman"/>
+          <w:sz w:val="24"/>
+          <w:szCs w:val="24"/>
+        </w:rPr>
+        <w:t>Tìm kiếm bài viết</w:t>
+      </w:r>
+    </w:p>
+    <w:p>
+      <w:pPr>
+        <w:numPr>
+          <w:ilvl w:val="0"/>
+          <w:numId w:val="1"/>
+        </w:numPr>
+        <w:rPr>
+          <w:rFonts w:ascii="Times New Roman" w:hAnsi="Times New Roman" w:cs="Times New Roman"/>
+          <w:sz w:val="24"/>
+          <w:szCs w:val="24"/>
+        </w:rPr>
+      </w:pPr>
+      <w:r>
+        <w:rPr>
+          <w:rFonts w:ascii="Times New Roman" w:hAnsi="Times New Roman" w:cs="Times New Roman"/>
+          <w:sz w:val="24"/>
+          <w:szCs w:val="24"/>
+        </w:rPr>
+        <w:t>Xem danh sách bài viết theo chủ đề</w:t>
+      </w:r>
+    </w:p>
+    <w:p>
+      <w:pPr>
+        <w:numPr>
+          <w:ilvl w:val="0"/>
+          <w:numId w:val="1"/>
+        </w:numPr>
+        <w:rPr>
+          <w:rFonts w:ascii="Times New Roman" w:hAnsi="Times New Roman" w:cs="Times New Roman"/>
+          <w:sz w:val="24"/>
+          <w:szCs w:val="24"/>
+        </w:rPr>
+      </w:pPr>
+      <w:r>
+        <w:rPr>
+          <w:rFonts w:ascii="Times New Roman" w:hAnsi="Times New Roman" w:cs="Times New Roman"/>
+          <w:sz w:val="24"/>
+          <w:szCs w:val="24"/>
+        </w:rPr>
+        <w:t>Xem chi tiết bài viết</w:t>
+      </w:r>
+    </w:p>
+    <w:p>
+      <w:pPr>
+        <w:rPr>
+          <w:rFonts w:ascii="Times New Roman" w:hAnsi="Times New Roman" w:cs="Times New Roman"/>
+          <w:b/>
+          <w:bCs/>
+          <w:sz w:val="24"/>
+          <w:szCs w:val="24"/>
+        </w:rPr>
+      </w:pPr>
+      <w:r>
+        <w:rPr>
+          <w:rFonts w:ascii="Times New Roman" w:hAnsi="Times New Roman" w:cs="Times New Roman"/>
+          <w:b/>
+          <w:bCs/>
+          <w:sz w:val="24"/>
+          <w:szCs w:val="24"/>
+        </w:rPr>
+        <w:t>2. Thành viên:</w:t>
+      </w:r>
+    </w:p>
+    <w:p>
+      <w:pPr>
+        <w:numPr>
+          <w:ilvl w:val="0"/>
+          <w:numId w:val="2"/>
+        </w:numPr>
+        <w:rPr>
+          <w:rFonts w:ascii="Times New Roman" w:hAnsi="Times New Roman" w:cs="Times New Roman"/>
+          <w:sz w:val="24"/>
+          <w:szCs w:val="24"/>
+        </w:rPr>
+      </w:pPr>
+      <w:r>
+        <w:rPr>
+          <w:rFonts w:ascii="Times New Roman" w:hAnsi="Times New Roman" w:cs="Times New Roman"/>
+          <w:sz w:val="24"/>
+          <w:szCs w:val="24"/>
+        </w:rPr>
+        <w:t>Xem bài viết</w:t>
+      </w:r>
+    </w:p>
+    <w:p>
+      <w:pPr>
+        <w:numPr>
+          <w:ilvl w:val="0"/>
+          <w:numId w:val="2"/>
+        </w:numPr>
+        <w:rPr>
+          <w:rFonts w:ascii="Times New Roman" w:hAnsi="Times New Roman" w:cs="Times New Roman"/>
+          <w:sz w:val="24"/>
+          <w:szCs w:val="24"/>
+        </w:rPr>
+      </w:pPr>
+      <w:r>
+        <w:rPr>
+          <w:rFonts w:ascii="Times New Roman" w:hAnsi="Times New Roman" w:cs="Times New Roman"/>
+          <w:sz w:val="24"/>
+          <w:szCs w:val="24"/>
+        </w:rPr>
+        <w:t>Đăng bài viết (được AI phê duyệt trước khi đăng tải)</w:t>
+      </w:r>
+    </w:p>
+    <w:p>
+      <w:pPr>
+        <w:numPr>
+          <w:ilvl w:val="0"/>
+          <w:numId w:val="2"/>
+        </w:numPr>
+        <w:rPr>
+          <w:rFonts w:ascii="Times New Roman" w:hAnsi="Times New Roman" w:cs="Times New Roman"/>
+          <w:sz w:val="24"/>
+          <w:szCs w:val="24"/>
+        </w:rPr>
+      </w:pPr>
+      <w:r>
+        <w:rPr>
+          <w:rFonts w:ascii="Times New Roman" w:hAnsi="Times New Roman" w:cs="Times New Roman"/>
+          <w:sz w:val="24"/>
+          <w:szCs w:val="24"/>
+        </w:rPr>
+        <w:lastRenderedPageBreak/>
+        <w:t>Báo cáo bài viết có nội dung độc hại</w:t>
+      </w:r>
+    </w:p>
+    <w:p>
+      <w:pPr>
+        <w:numPr>
+          <w:ilvl w:val="0"/>
+          <w:numId w:val="2"/>
+        </w:numPr>
+        <w:rPr>
+          <w:rFonts w:ascii="Times New Roman" w:hAnsi="Times New Roman" w:cs="Times New Roman"/>
+          <w:sz w:val="24"/>
+          <w:szCs w:val="24"/>
+        </w:rPr>
+      </w:pPr>
+      <w:r>
+        <w:rPr>
+          <w:rFonts w:ascii="Times New Roman" w:hAnsi="Times New Roman" w:cs="Times New Roman"/>
+          <w:sz w:val="24"/>
+          <w:szCs w:val="24"/>
+        </w:rPr>
+        <w:t>Upvote/Downvote bài viết của người khác</w:t>
+      </w:r>
+    </w:p>
+    <w:p>
+      <w:pPr>
+        <w:numPr>
+          <w:ilvl w:val="0"/>
+          <w:numId w:val="2"/>
+        </w:numPr>
+        <w:rPr>
+          <w:rFonts w:ascii="Times New Roman" w:hAnsi="Times New Roman" w:cs="Times New Roman"/>
+          <w:sz w:val="24"/>
+          <w:szCs w:val="24"/>
+        </w:rPr>
+      </w:pPr>
+      <w:r>
+        <w:rPr>
+          <w:rFonts w:ascii="Times New Roman" w:hAnsi="Times New Roman" w:cs="Times New Roman"/>
+          <w:sz w:val="24"/>
+          <w:szCs w:val="24"/>
+        </w:rPr>
+        <w:t>Chia sẻ bài viết lên Facebook</w:t>
+      </w:r>
+    </w:p>
+    <w:p>
+      <w:pPr>
+        <w:numPr>
+          <w:ilvl w:val="0"/>
+          <w:numId w:val="2"/>
+        </w:numPr>
+        <w:rPr>
+          <w:rFonts w:ascii="Times New Roman" w:hAnsi="Times New Roman" w:cs="Times New Roman"/>
+          <w:sz w:val="24"/>
+          <w:szCs w:val="24"/>
+        </w:rPr>
+      </w:pPr>
+      <w:r>
+        <w:rPr>
+          <w:rFonts w:ascii="Times New Roman" w:hAnsi="Times New Roman" w:cs="Times New Roman"/>
+          <w:sz w:val="24"/>
+          <w:szCs w:val="24"/>
+        </w:rPr>
+        <w:t>Bookmark bài viết để xem lại</w:t>
+      </w:r>
+    </w:p>
+    <w:p>
+      <w:pPr>
+        <w:rPr>
+          <w:rFonts w:ascii="Times New Roman" w:hAnsi="Times New Roman" w:cs="Times New Roman"/>
+          <w:b/>
+          <w:bCs/>
+          <w:sz w:val="24"/>
+          <w:szCs w:val="24"/>
+        </w:rPr>
+      </w:pPr>
+      <w:r>
+        <w:rPr>
+          <w:rFonts w:ascii="Times New Roman" w:hAnsi="Times New Roman" w:cs="Times New Roman"/>
+          <w:b/>
+          <w:bCs/>
+          <w:sz w:val="24"/>
+          <w:szCs w:val="24"/>
+        </w:rPr>
+        <w:t>3. Quản trị viên:</w:t>
+      </w:r>
+    </w:p>
+    <w:p>
+      <w:pPr>
+        <w:numPr>
+          <w:ilvl w:val="0"/>
+          <w:numId w:val="3"/>
+        </w:numPr>
+        <w:rPr>
+          <w:rFonts w:ascii="Times New Roman" w:hAnsi="Times New Roman" w:cs="Times New Roman"/>
+          <w:sz w:val="24"/>
+          <w:szCs w:val="24"/>
+        </w:rPr>
+      </w:pPr>
+      <w:r>
+        <w:rPr>
+          <w:rFonts w:ascii="Times New Roman" w:hAnsi="Times New Roman" w:cs="Times New Roman"/>
+          <w:sz w:val="24"/>
+          <w:szCs w:val="24"/>
+        </w:rPr>
+        <w:t>Kiểm duyệt bài viết bị báo cáo và quyết định giữ hay xoá</w:t>
+      </w:r>
+    </w:p>
+    <w:p>
+      <w:pPr>
+        <w:numPr>
+          <w:ilvl w:val="0"/>
+          <w:numId w:val="3"/>
+        </w:numPr>
+        <w:rPr>
+          <w:rFonts w:ascii="Times New Roman" w:hAnsi="Times New Roman" w:cs="Times New Roman"/>
+          <w:sz w:val="24"/>
+          <w:szCs w:val="24"/>
+        </w:rPr>
+      </w:pPr>
+      <w:r>
+        <w:rPr>
+          <w:rFonts w:ascii="Times New Roman" w:hAnsi="Times New Roman" w:cs="Times New Roman"/>
+          <w:sz w:val="24"/>
+          <w:szCs w:val="24"/>
+        </w:rPr>
+        <w:t>Quản lý bình luận (xoá bình luận có nội dung xấu)</w:t>
+      </w:r>
+    </w:p>
+    <w:p>
+      <w:pPr>
+        <w:numPr>
+          <w:ilvl w:val="0"/>
+          <w:numId w:val="3"/>
+        </w:numPr>
+        <w:rPr>
+          <w:rFonts w:ascii="Times New Roman" w:hAnsi="Times New Roman" w:cs="Times New Roman"/>
+          <w:sz w:val="24"/>
+          <w:szCs w:val="24"/>
+        </w:rPr>
+      </w:pPr>
+      <w:r>
+        <w:rPr>
+          <w:rFonts w:ascii="Times New Roman" w:hAnsi="Times New Roman" w:cs="Times New Roman"/>
+          <w:sz w:val="24"/>
+          <w:szCs w:val="24"/>
+        </w:rPr>
+        <w:t>Quản lý bài viết (xoá, tạm ẩn nhưng không được chỉnh sửa)</w:t>
+      </w:r>
+    </w:p>
+    <w:p>
+      <w:pPr>
+        <w:numPr>
+          <w:ilvl w:val="0"/>
+          <w:numId w:val="3"/>
+        </w:numPr>
+        <w:rPr>
+          <w:rFonts w:ascii="Times New Roman" w:hAnsi="Times New Roman" w:cs="Times New Roman"/>
+          <w:sz w:val="24"/>
+          <w:szCs w:val="24"/>
+        </w:rPr>
+      </w:pPr>
+      <w:r>
+        <w:rPr>
+          <w:rFonts w:ascii="Times New Roman" w:hAnsi="Times New Roman" w:cs="Times New Roman"/>
+          <w:sz w:val="24"/>
+          <w:szCs w:val="24"/>
+        </w:rPr>
+        <w:t>Quản lý chủ đề (tạo, sửa, xoá chủ đề)</w:t>
+      </w:r>
+    </w:p>
+    <w:p>
+      <w:pPr>
+        <w:numPr>
+          <w:ilvl w:val="0"/>
+          <w:numId w:val="3"/>
+        </w:numPr>
+        <w:rPr>
+          <w:rFonts w:ascii="Times New Roman" w:hAnsi="Times New Roman" w:cs="Times New Roman"/>
+          <w:sz w:val="24"/>
+          <w:szCs w:val="24"/>
+        </w:rPr>
+      </w:pPr>
+      <w:r>
+        <w:rPr>
+          <w:rFonts w:ascii="Times New Roman" w:hAnsi="Times New Roman" w:cs="Times New Roman"/>
+          <w:sz w:val="24"/>
+          <w:szCs w:val="24"/>
+        </w:rPr>
+        <w:t>Quản lý thành viên (sửa thông tin, xoá thành viên, cấm thành viên khỏi nền tảng)</w:t>
+      </w:r>
+    </w:p>
+    <w:p>
+      <w:pPr>
+        <w:numPr>
+          <w:ilvl w:val="0"/>
+          <w:numId w:val="3"/>
+        </w:numPr>
+        <w:rPr>
+          <w:rFonts w:ascii="Times New Roman" w:hAnsi="Times New Roman" w:cs="Times New Roman"/>
+          <w:sz w:val="24"/>
+          <w:szCs w:val="24"/>
+        </w:rPr>
+      </w:pPr>
+      <w:r>
+        <w:rPr>
+          <w:rFonts w:ascii="Times New Roman" w:hAnsi="Times New Roman" w:cs="Times New Roman"/>
+          <w:sz w:val="24"/>
+          <w:szCs w:val="24"/>
+        </w:rPr>
+        <w:t>Dashboard thống kê:</w:t>
+      </w:r>
+    </w:p>
+    <w:p>
+      <w:pPr>
+        <w:numPr>
+          <w:ilvl w:val="1"/>
+          <w:numId w:val="3"/>
+        </w:numPr>
+        <w:rPr>
+          <w:rFonts w:ascii="Times New Roman" w:hAnsi="Times New Roman" w:cs="Times New Roman"/>
+          <w:sz w:val="24"/>
+          <w:szCs w:val="24"/>
+        </w:rPr>
+      </w:pPr>
+      <w:r>
+        <w:rPr>
+          <w:rFonts w:ascii="Times New Roman" w:hAnsi="Times New Roman" w:cs="Times New Roman"/>
+          <w:sz w:val="24"/>
+          <w:szCs w:val="24"/>
+        </w:rPr>
+        <w:t>Số lượng bài viết</w:t>
+      </w:r>
+    </w:p>
+    <w:p>
+      <w:pPr>
+        <w:numPr>
+          <w:ilvl w:val="1"/>
+          <w:numId w:val="3"/>
+        </w:numPr>
+        <w:rPr>
+          <w:rFonts w:ascii="Times New Roman" w:hAnsi="Times New Roman" w:cs="Times New Roman"/>
+          <w:sz w:val="24"/>
+          <w:szCs w:val="24"/>
+        </w:rPr>
+      </w:pPr>
+      <w:r>
+        <w:rPr>
+          <w:rFonts w:ascii="Times New Roman" w:hAnsi="Times New Roman" w:cs="Times New Roman"/>
+          <w:sz w:val="24"/>
+          <w:szCs w:val="24"/>
+        </w:rPr>
+        <w:t>Số lượt truy cập</w:t>
+      </w:r>
+    </w:p>
+    <w:p>
+      <w:pPr>
+        <w:numPr>
+          <w:ilvl w:val="1"/>
+          <w:numId w:val="3"/>
+        </w:numPr>
+        <w:rPr>
+          <w:rFonts w:ascii="Times New Roman" w:hAnsi="Times New Roman" w:cs="Times New Roman"/>
+          <w:sz w:val="24"/>
+          <w:szCs w:val="24"/>
+        </w:rPr>
+      </w:pPr>
+      <w:r>
+        <w:rPr>
+          <w:rFonts w:ascii="Times New Roman" w:hAnsi="Times New Roman" w:cs="Times New Roman"/>
+          <w:sz w:val="24"/>
+          <w:szCs w:val="24"/>
+        </w:rPr>
+        <w:t>Số lượng thành viên</w:t>
+      </w:r>
+    </w:p>
+    <w:p>
+      <w:pPr>
+        <w:numPr>
+          <w:ilvl w:val="1"/>
+          <w:numId w:val="3"/>
+        </w:numPr>
+        <w:rPr>
+          <w:rFonts w:ascii="Times New Roman" w:hAnsi="Times New Roman" w:cs="Times New Roman"/>
+          <w:sz w:val="24"/>
+          <w:szCs w:val="24"/>
+        </w:rPr>
+      </w:pPr>
+      <w:r>
+        <w:rPr>
+          <w:rFonts w:ascii="Times New Roman" w:hAnsi="Times New Roman" w:cs="Times New Roman"/>
+          <w:sz w:val="24"/>
+          <w:szCs w:val="24"/>
+        </w:rPr>
+        <w:t>Thông tin tổng hợp trong tuần</w:t>
+      </w:r>
+    </w:p>
+    <w:p>
+      <w:pPr>
+        <w:rPr>
+          <w:rFonts w:ascii="Times New Roman" w:hAnsi="Times New Roman" w:cs="Times New Roman"/>
+          <w:b/>
+          <w:bCs/>
+          <w:sz w:val="24"/>
+          <w:szCs w:val="24"/>
+        </w:rPr>
+      </w:pPr>
+      <w:r>
+        <w:rPr>
+          <w:rFonts w:ascii="Times New Roman" w:hAnsi="Times New Roman" w:cs="Times New Roman"/>
+          <w:b/>
+          <w:bCs/>
+          <w:sz w:val="24"/>
+          <w:szCs w:val="24"/>
+        </w:rPr>
+        <w:t>Các tính năng chung:</w:t>
+      </w:r>
+    </w:p>
+    <w:p>
+      <w:pPr>
+        <w:numPr>
+          <w:ilvl w:val="0"/>
+          <w:numId w:val="4"/>
+        </w:numPr>
+        <w:rPr>
+          <w:rFonts w:ascii="Times New Roman" w:hAnsi="Times New Roman" w:cs="Times New Roman"/>
+          <w:sz w:val="24"/>
+          <w:szCs w:val="24"/>
+        </w:rPr>
+      </w:pPr>
+      <w:r>
+        <w:rPr>
+          <w:rFonts w:ascii="Times New Roman" w:hAnsi="Times New Roman" w:cs="Times New Roman"/>
+          <w:sz w:val="24"/>
+          <w:szCs w:val="24"/>
+        </w:rPr>
+        <w:t>Đăng nhập để thực hiện các chức năng như đăng bài, bookmark, đánh giá, báo cáo bài viết.</w:t>
+      </w:r>
+    </w:p>
+    <w:p>
+      <w:pPr>
+        <w:rPr>
+          <w:rFonts w:ascii="Times New Roman" w:hAnsi="Times New Roman" w:cs="Times New Roman"/>
+          <w:sz w:val="24"/>
+          <w:szCs w:val="24"/>
+        </w:rPr>
+      </w:pPr>
+    </w:p>
+    <w:p>
+      <w:pPr>
+        <w:rPr>
+          <w:rFonts w:ascii="Times New Roman" w:hAnsi="Times New Roman" w:cs="Times New Roman"/>
+          <w:sz w:val="24"/>
+          <w:szCs w:val="24"/>
+        </w:rPr>
+      </w:pPr>
+    </w:p>
+    <w:p>
+      <w:pPr>
+        <w:rPr>
+          <w:rFonts w:ascii="Times New Roman" w:hAnsi="Times New Roman" w:cs="Times New Roman"/>
+          <w:sz w:val="24"/>
+          <w:szCs w:val="24"/>
+        </w:rPr>
+      </w:pPr>
+    </w:p>
     <w:sectPr>
       <w:pgSz w:w="12240" w:h="15840"/>
       <w:pgMar w:top="1440" w:right="1440" w:bottom="1440" w:left="1440" w:header="720" w:footer="720" w:gutter="0"/>
@@ -570,6 +1148,619 @@
     </w:sectPr>
   </w:body>
 </w:document>
+</file>
+
+<file path=word/numbering.xml><?xml version="1.0" encoding="utf-8"?>
+<w:numbering xmlns:wpc="http://schemas.microsoft.com/office/word/2010/wordprocessingCanvas" xmlns:cx="http://schemas.microsoft.com/office/drawing/2014/chartex" xmlns:cx1="http://schemas.microsoft.com/office/drawing/2015/9/8/chartex" xmlns:cx2="http://schemas.microsoft.com/office/drawing/2015/10/21/chartex" xmlns:cx3="http://schemas.microsoft.com/office/drawing/2016/5/9/chartex" xmlns:cx4="http://schemas.microsoft.com/office/drawing/2016/5/10/chartex" xmlns:cx5="http://schemas.microsoft.com/office/drawing/2016/5/11/chartex" xmlns:cx6="http://schemas.microsoft.com/office/drawing/2016/5/12/chartex" xmlns:cx7="http://schemas.microsoft.com/office/drawing/2016/5/13/chartex" xmlns:cx8="http://schemas.microsoft.com/office/drawing/2016/5/14/chartex" xmlns:mc="http://schemas.openxmlformats.org/markup-compatibility/2006" xmlns:aink="http://schemas.microsoft.com/office/drawing/2016/ink" xmlns:am3d="http://schemas.microsoft.com/office/drawing/2017/model3d" xmlns:o="urn:schemas-microsoft-com:office:office" xmlns:oel="http://schemas.microsoft.com/office/2019/extlst" xmlns:r="http://schemas.openxmlformats.org/officeDocument/2006/relationships" xmlns:m="http://schemas.openxmlformats.org/officeDocument/2006/math" xmlns:v="urn:schemas-microsoft-com:vml" xmlns:wp14="http://schemas.microsoft.com/office/word/2010/wordprocessingDrawing" xmlns:wp="http://schemas.openxmlformats.org/drawingml/2006/wordprocessingDrawing" xmlns:w10="urn:schemas-microsoft-com:office:word" xmlns:w="http://schemas.openxmlformats.org/wordprocessingml/2006/main" xmlns:w14="http://schemas.microsoft.com/office/word/2010/wordml" xmlns:w15="http://schemas.microsoft.com/office/word/2012/wordml" xmlns:w16cex="http://schemas.microsoft.com/office/word/2018/wordml/cex" xmlns:w16cid="http://schemas.microsoft.com/office/word/2016/wordml/cid" xmlns:w16="http://schemas.microsoft.com/office/word/2018/wordml" xmlns:w16du="http://schemas.microsoft.com/office/word/2023/wordml/word16du" xmlns:w16sdtdh="http://schemas.microsoft.com/office/word/2020/wordml/sdtdatahash" xmlns:w16se="http://schemas.microsoft.com/office/word/2015/wordml/symex" xmlns:wpg="http://schemas.microsoft.com/office/word/2010/wordprocessingGroup" xmlns:wpi="http://schemas.microsoft.com/office/word/2010/wordprocessingInk" xmlns:wne="http://schemas.microsoft.com/office/word/2006/wordml" xmlns:wps="http://schemas.microsoft.com/office/word/2010/wordprocessingShape" mc:Ignorable="w14 w15 w16se w16cid w16 w16cex w16sdtdh w16du wp14">
+  <w:abstractNum w:abstractNumId="0" w15:restartNumberingAfterBreak="0">
+    <w:nsid w:val="172D509A"/>
+    <w:multiLevelType w:val="multilevel"/>
+    <w:tmpl w:val="FA4858F2"/>
+    <w:lvl w:ilvl="0">
+      <w:start w:val="1"/>
+      <w:numFmt w:val="bullet"/>
+      <w:lvlText w:val=""/>
+      <w:lvlJc w:val="left"/>
+      <w:pPr>
+        <w:tabs>
+          <w:tab w:val="num" w:pos="720"/>
+        </w:tabs>
+        <w:ind w:left="720" w:hanging="360"/>
+      </w:pPr>
+      <w:rPr>
+        <w:rFonts w:ascii="Symbol" w:hAnsi="Symbol" w:hint="default"/>
+        <w:sz w:val="20"/>
+      </w:rPr>
+    </w:lvl>
+    <w:lvl w:ilvl="1" w:tentative="1">
+      <w:start w:val="1"/>
+      <w:numFmt w:val="bullet"/>
+      <w:lvlText w:val="o"/>
+      <w:lvlJc w:val="left"/>
+      <w:pPr>
+        <w:tabs>
+          <w:tab w:val="num" w:pos="1440"/>
+        </w:tabs>
+        <w:ind w:left="1440" w:hanging="360"/>
+      </w:pPr>
+      <w:rPr>
+        <w:rFonts w:ascii="Courier New" w:hAnsi="Courier New" w:hint="default"/>
+        <w:sz w:val="20"/>
+      </w:rPr>
+    </w:lvl>
+    <w:lvl w:ilvl="2" w:tentative="1">
+      <w:start w:val="1"/>
+      <w:numFmt w:val="bullet"/>
+      <w:lvlText w:val=""/>
+      <w:lvlJc w:val="left"/>
+      <w:pPr>
+        <w:tabs>
+          <w:tab w:val="num" w:pos="2160"/>
+        </w:tabs>
+        <w:ind w:left="2160" w:hanging="360"/>
+      </w:pPr>
+      <w:rPr>
+        <w:rFonts w:ascii="Wingdings" w:hAnsi="Wingdings" w:hint="default"/>
+        <w:sz w:val="20"/>
+      </w:rPr>
+    </w:lvl>
+    <w:lvl w:ilvl="3" w:tentative="1">
+      <w:start w:val="1"/>
+      <w:numFmt w:val="bullet"/>
+      <w:lvlText w:val=""/>
+      <w:lvlJc w:val="left"/>
+      <w:pPr>
+        <w:tabs>
+          <w:tab w:val="num" w:pos="2880"/>
+        </w:tabs>
+        <w:ind w:left="2880" w:hanging="360"/>
+      </w:pPr>
+      <w:rPr>
+        <w:rFonts w:ascii="Wingdings" w:hAnsi="Wingdings" w:hint="default"/>
+        <w:sz w:val="20"/>
+      </w:rPr>
+    </w:lvl>
+    <w:lvl w:ilvl="4" w:tentative="1">
+      <w:start w:val="1"/>
+      <w:numFmt w:val="bullet"/>
+      <w:lvlText w:val=""/>
+      <w:lvlJc w:val="left"/>
+      <w:pPr>
+        <w:tabs>
+          <w:tab w:val="num" w:pos="3600"/>
+        </w:tabs>
+        <w:ind w:left="3600" w:hanging="360"/>
+      </w:pPr>
+      <w:rPr>
+        <w:rFonts w:ascii="Wingdings" w:hAnsi="Wingdings" w:hint="default"/>
+        <w:sz w:val="20"/>
+      </w:rPr>
+    </w:lvl>
+    <w:lvl w:ilvl="5" w:tentative="1">
+      <w:start w:val="1"/>
+      <w:numFmt w:val="bullet"/>
+      <w:lvlText w:val=""/>
+      <w:lvlJc w:val="left"/>
+      <w:pPr>
+        <w:tabs>
+          <w:tab w:val="num" w:pos="4320"/>
+        </w:tabs>
+        <w:ind w:left="4320" w:hanging="360"/>
+      </w:pPr>
+      <w:rPr>
+        <w:rFonts w:ascii="Wingdings" w:hAnsi="Wingdings" w:hint="default"/>
+        <w:sz w:val="20"/>
+      </w:rPr>
+    </w:lvl>
+    <w:lvl w:ilvl="6" w:tentative="1">
+      <w:start w:val="1"/>
+      <w:numFmt w:val="bullet"/>
+      <w:lvlText w:val=""/>
+      <w:lvlJc w:val="left"/>
+      <w:pPr>
+        <w:tabs>
+          <w:tab w:val="num" w:pos="5040"/>
+        </w:tabs>
+        <w:ind w:left="5040" w:hanging="360"/>
+      </w:pPr>
+      <w:rPr>
+        <w:rFonts w:ascii="Wingdings" w:hAnsi="Wingdings" w:hint="default"/>
+        <w:sz w:val="20"/>
+      </w:rPr>
+    </w:lvl>
+    <w:lvl w:ilvl="7" w:tentative="1">
+      <w:start w:val="1"/>
+      <w:numFmt w:val="bullet"/>
+      <w:lvlText w:val=""/>
+      <w:lvlJc w:val="left"/>
+      <w:pPr>
+        <w:tabs>
+          <w:tab w:val="num" w:pos="5760"/>
+        </w:tabs>
+        <w:ind w:left="5760" w:hanging="360"/>
+      </w:pPr>
+      <w:rPr>
+        <w:rFonts w:ascii="Wingdings" w:hAnsi="Wingdings" w:hint="default"/>
+        <w:sz w:val="20"/>
+      </w:rPr>
+    </w:lvl>
+    <w:lvl w:ilvl="8" w:tentative="1">
+      <w:start w:val="1"/>
+      <w:numFmt w:val="bullet"/>
+      <w:lvlText w:val=""/>
+      <w:lvlJc w:val="left"/>
+      <w:pPr>
+        <w:tabs>
+          <w:tab w:val="num" w:pos="6480"/>
+        </w:tabs>
+        <w:ind w:left="6480" w:hanging="360"/>
+      </w:pPr>
+      <w:rPr>
+        <w:rFonts w:ascii="Wingdings" w:hAnsi="Wingdings" w:hint="default"/>
+        <w:sz w:val="20"/>
+      </w:rPr>
+    </w:lvl>
+  </w:abstractNum>
+  <w:abstractNum w:abstractNumId="1" w15:restartNumberingAfterBreak="0">
+    <w:nsid w:val="2F406DC9"/>
+    <w:multiLevelType w:val="multilevel"/>
+    <w:tmpl w:val="018EE1AA"/>
+    <w:lvl w:ilvl="0">
+      <w:start w:val="1"/>
+      <w:numFmt w:val="bullet"/>
+      <w:lvlText w:val=""/>
+      <w:lvlJc w:val="left"/>
+      <w:pPr>
+        <w:tabs>
+          <w:tab w:val="num" w:pos="720"/>
+        </w:tabs>
+        <w:ind w:left="720" w:hanging="360"/>
+      </w:pPr>
+      <w:rPr>
+        <w:rFonts w:ascii="Symbol" w:hAnsi="Symbol" w:hint="default"/>
+        <w:sz w:val="20"/>
+      </w:rPr>
+    </w:lvl>
+    <w:lvl w:ilvl="1">
+      <w:start w:val="1"/>
+      <w:numFmt w:val="bullet"/>
+      <w:lvlText w:val="o"/>
+      <w:lvlJc w:val="left"/>
+      <w:pPr>
+        <w:tabs>
+          <w:tab w:val="num" w:pos="1440"/>
+        </w:tabs>
+        <w:ind w:left="1440" w:hanging="360"/>
+      </w:pPr>
+      <w:rPr>
+        <w:rFonts w:ascii="Courier New" w:hAnsi="Courier New" w:hint="default"/>
+        <w:sz w:val="20"/>
+      </w:rPr>
+    </w:lvl>
+    <w:lvl w:ilvl="2" w:tentative="1">
+      <w:start w:val="1"/>
+      <w:numFmt w:val="bullet"/>
+      <w:lvlText w:val=""/>
+      <w:lvlJc w:val="left"/>
+      <w:pPr>
+        <w:tabs>
+          <w:tab w:val="num" w:pos="2160"/>
+        </w:tabs>
+        <w:ind w:left="2160" w:hanging="360"/>
+      </w:pPr>
+      <w:rPr>
+        <w:rFonts w:ascii="Wingdings" w:hAnsi="Wingdings" w:hint="default"/>
+        <w:sz w:val="20"/>
+      </w:rPr>
+    </w:lvl>
+    <w:lvl w:ilvl="3" w:tentative="1">
+      <w:start w:val="1"/>
+      <w:numFmt w:val="bullet"/>
+      <w:lvlText w:val=""/>
+      <w:lvlJc w:val="left"/>
+      <w:pPr>
+        <w:tabs>
+          <w:tab w:val="num" w:pos="2880"/>
+        </w:tabs>
+        <w:ind w:left="2880" w:hanging="360"/>
+      </w:pPr>
+      <w:rPr>
+        <w:rFonts w:ascii="Wingdings" w:hAnsi="Wingdings" w:hint="default"/>
+        <w:sz w:val="20"/>
+      </w:rPr>
+    </w:lvl>
+    <w:lvl w:ilvl="4" w:tentative="1">
+      <w:start w:val="1"/>
+      <w:numFmt w:val="bullet"/>
+      <w:lvlText w:val=""/>
+      <w:lvlJc w:val="left"/>
+      <w:pPr>
+        <w:tabs>
+          <w:tab w:val="num" w:pos="3600"/>
+        </w:tabs>
+        <w:ind w:left="3600" w:hanging="360"/>
+      </w:pPr>
+      <w:rPr>
+        <w:rFonts w:ascii="Wingdings" w:hAnsi="Wingdings" w:hint="default"/>
+        <w:sz w:val="20"/>
+      </w:rPr>
+    </w:lvl>
+    <w:lvl w:ilvl="5" w:tentative="1">
+      <w:start w:val="1"/>
+      <w:numFmt w:val="bullet"/>
+      <w:lvlText w:val=""/>
+      <w:lvlJc w:val="left"/>
+      <w:pPr>
+        <w:tabs>
+          <w:tab w:val="num" w:pos="4320"/>
+        </w:tabs>
+        <w:ind w:left="4320" w:hanging="360"/>
+      </w:pPr>
+      <w:rPr>
+        <w:rFonts w:ascii="Wingdings" w:hAnsi="Wingdings" w:hint="default"/>
+        <w:sz w:val="20"/>
+      </w:rPr>
+    </w:lvl>
+    <w:lvl w:ilvl="6" w:tentative="1">
+      <w:start w:val="1"/>
+      <w:numFmt w:val="bullet"/>
+      <w:lvlText w:val=""/>
+      <w:lvlJc w:val="left"/>
+      <w:pPr>
+        <w:tabs>
+          <w:tab w:val="num" w:pos="5040"/>
+        </w:tabs>
+        <w:ind w:left="5040" w:hanging="360"/>
+      </w:pPr>
+      <w:rPr>
+        <w:rFonts w:ascii="Wingdings" w:hAnsi="Wingdings" w:hint="default"/>
+        <w:sz w:val="20"/>
+      </w:rPr>
+    </w:lvl>
+    <w:lvl w:ilvl="7" w:tentative="1">
+      <w:start w:val="1"/>
+      <w:numFmt w:val="bullet"/>
+      <w:lvlText w:val=""/>
+      <w:lvlJc w:val="left"/>
+      <w:pPr>
+        <w:tabs>
+          <w:tab w:val="num" w:pos="5760"/>
+        </w:tabs>
+        <w:ind w:left="5760" w:hanging="360"/>
+      </w:pPr>
+      <w:rPr>
+        <w:rFonts w:ascii="Wingdings" w:hAnsi="Wingdings" w:hint="default"/>
+        <w:sz w:val="20"/>
+      </w:rPr>
+    </w:lvl>
+    <w:lvl w:ilvl="8" w:tentative="1">
+      <w:start w:val="1"/>
+      <w:numFmt w:val="bullet"/>
+      <w:lvlText w:val=""/>
+      <w:lvlJc w:val="left"/>
+      <w:pPr>
+        <w:tabs>
+          <w:tab w:val="num" w:pos="6480"/>
+        </w:tabs>
+        <w:ind w:left="6480" w:hanging="360"/>
+      </w:pPr>
+      <w:rPr>
+        <w:rFonts w:ascii="Wingdings" w:hAnsi="Wingdings" w:hint="default"/>
+        <w:sz w:val="20"/>
+      </w:rPr>
+    </w:lvl>
+  </w:abstractNum>
+  <w:abstractNum w:abstractNumId="2" w15:restartNumberingAfterBreak="0">
+    <w:nsid w:val="638B1E40"/>
+    <w:multiLevelType w:val="multilevel"/>
+    <w:tmpl w:val="4D44A4D4"/>
+    <w:lvl w:ilvl="0">
+      <w:start w:val="1"/>
+      <w:numFmt w:val="bullet"/>
+      <w:lvlText w:val=""/>
+      <w:lvlJc w:val="left"/>
+      <w:pPr>
+        <w:tabs>
+          <w:tab w:val="num" w:pos="720"/>
+        </w:tabs>
+        <w:ind w:left="720" w:hanging="360"/>
+      </w:pPr>
+      <w:rPr>
+        <w:rFonts w:ascii="Symbol" w:hAnsi="Symbol" w:hint="default"/>
+        <w:sz w:val="20"/>
+      </w:rPr>
+    </w:lvl>
+    <w:lvl w:ilvl="1" w:tentative="1">
+      <w:start w:val="1"/>
+      <w:numFmt w:val="bullet"/>
+      <w:lvlText w:val="o"/>
+      <w:lvlJc w:val="left"/>
+      <w:pPr>
+        <w:tabs>
+          <w:tab w:val="num" w:pos="1440"/>
+        </w:tabs>
+        <w:ind w:left="1440" w:hanging="360"/>
+      </w:pPr>
+      <w:rPr>
+        <w:rFonts w:ascii="Courier New" w:hAnsi="Courier New" w:hint="default"/>
+        <w:sz w:val="20"/>
+      </w:rPr>
+    </w:lvl>
+    <w:lvl w:ilvl="2" w:tentative="1">
+      <w:start w:val="1"/>
+      <w:numFmt w:val="bullet"/>
+      <w:lvlText w:val=""/>
+      <w:lvlJc w:val="left"/>
+      <w:pPr>
+        <w:tabs>
+          <w:tab w:val="num" w:pos="2160"/>
+        </w:tabs>
+        <w:ind w:left="2160" w:hanging="360"/>
+      </w:pPr>
+      <w:rPr>
+        <w:rFonts w:ascii="Wingdings" w:hAnsi="Wingdings" w:hint="default"/>
+        <w:sz w:val="20"/>
+      </w:rPr>
+    </w:lvl>
+    <w:lvl w:ilvl="3" w:tentative="1">
+      <w:start w:val="1"/>
+      <w:numFmt w:val="bullet"/>
+      <w:lvlText w:val=""/>
+      <w:lvlJc w:val="left"/>
+      <w:pPr>
+        <w:tabs>
+          <w:tab w:val="num" w:pos="2880"/>
+        </w:tabs>
+        <w:ind w:left="2880" w:hanging="360"/>
+      </w:pPr>
+      <w:rPr>
+        <w:rFonts w:ascii="Wingdings" w:hAnsi="Wingdings" w:hint="default"/>
+        <w:sz w:val="20"/>
+      </w:rPr>
+    </w:lvl>
+    <w:lvl w:ilvl="4" w:tentative="1">
+      <w:start w:val="1"/>
+      <w:numFmt w:val="bullet"/>
+      <w:lvlText w:val=""/>
+      <w:lvlJc w:val="left"/>
+      <w:pPr>
+        <w:tabs>
+          <w:tab w:val="num" w:pos="3600"/>
+        </w:tabs>
+        <w:ind w:left="3600" w:hanging="360"/>
+      </w:pPr>
+      <w:rPr>
+        <w:rFonts w:ascii="Wingdings" w:hAnsi="Wingdings" w:hint="default"/>
+        <w:sz w:val="20"/>
+      </w:rPr>
+    </w:lvl>
+    <w:lvl w:ilvl="5" w:tentative="1">
+      <w:start w:val="1"/>
+      <w:numFmt w:val="bullet"/>
+      <w:lvlText w:val=""/>
+      <w:lvlJc w:val="left"/>
+      <w:pPr>
+        <w:tabs>
+          <w:tab w:val="num" w:pos="4320"/>
+        </w:tabs>
+        <w:ind w:left="4320" w:hanging="360"/>
+      </w:pPr>
+      <w:rPr>
+        <w:rFonts w:ascii="Wingdings" w:hAnsi="Wingdings" w:hint="default"/>
+        <w:sz w:val="20"/>
+      </w:rPr>
+    </w:lvl>
+    <w:lvl w:ilvl="6" w:tentative="1">
+      <w:start w:val="1"/>
+      <w:numFmt w:val="bullet"/>
+      <w:lvlText w:val=""/>
+      <w:lvlJc w:val="left"/>
+      <w:pPr>
+        <w:tabs>
+          <w:tab w:val="num" w:pos="5040"/>
+        </w:tabs>
+        <w:ind w:left="5040" w:hanging="360"/>
+      </w:pPr>
+      <w:rPr>
+        <w:rFonts w:ascii="Wingdings" w:hAnsi="Wingdings" w:hint="default"/>
+        <w:sz w:val="20"/>
+      </w:rPr>
+    </w:lvl>
+    <w:lvl w:ilvl="7" w:tentative="1">
+      <w:start w:val="1"/>
+      <w:numFmt w:val="bullet"/>
+      <w:lvlText w:val=""/>
+      <w:lvlJc w:val="left"/>
+      <w:pPr>
+        <w:tabs>
+          <w:tab w:val="num" w:pos="5760"/>
+        </w:tabs>
+        <w:ind w:left="5760" w:hanging="360"/>
+      </w:pPr>
+      <w:rPr>
+        <w:rFonts w:ascii="Wingdings" w:hAnsi="Wingdings" w:hint="default"/>
+        <w:sz w:val="20"/>
+      </w:rPr>
+    </w:lvl>
+    <w:lvl w:ilvl="8" w:tentative="1">
+      <w:start w:val="1"/>
+      <w:numFmt w:val="bullet"/>
+      <w:lvlText w:val=""/>
+      <w:lvlJc w:val="left"/>
+      <w:pPr>
+        <w:tabs>
+          <w:tab w:val="num" w:pos="6480"/>
+        </w:tabs>
+        <w:ind w:left="6480" w:hanging="360"/>
+      </w:pPr>
+      <w:rPr>
+        <w:rFonts w:ascii="Wingdings" w:hAnsi="Wingdings" w:hint="default"/>
+        <w:sz w:val="20"/>
+      </w:rPr>
+    </w:lvl>
+  </w:abstractNum>
+  <w:abstractNum w:abstractNumId="3" w15:restartNumberingAfterBreak="0">
+    <w:nsid w:val="7CCB4ADD"/>
+    <w:multiLevelType w:val="multilevel"/>
+    <w:tmpl w:val="9A260CE4"/>
+    <w:lvl w:ilvl="0">
+      <w:start w:val="1"/>
+      <w:numFmt w:val="bullet"/>
+      <w:lvlText w:val=""/>
+      <w:lvlJc w:val="left"/>
+      <w:pPr>
+        <w:tabs>
+          <w:tab w:val="num" w:pos="720"/>
+        </w:tabs>
+        <w:ind w:left="720" w:hanging="360"/>
+      </w:pPr>
+      <w:rPr>
+        <w:rFonts w:ascii="Symbol" w:hAnsi="Symbol" w:hint="default"/>
+        <w:sz w:val="20"/>
+      </w:rPr>
+    </w:lvl>
+    <w:lvl w:ilvl="1" w:tentative="1">
+      <w:start w:val="1"/>
+      <w:numFmt w:val="bullet"/>
+      <w:lvlText w:val="o"/>
+      <w:lvlJc w:val="left"/>
+      <w:pPr>
+        <w:tabs>
+          <w:tab w:val="num" w:pos="1440"/>
+        </w:tabs>
+        <w:ind w:left="1440" w:hanging="360"/>
+      </w:pPr>
+      <w:rPr>
+        <w:rFonts w:ascii="Courier New" w:hAnsi="Courier New" w:hint="default"/>
+        <w:sz w:val="20"/>
+      </w:rPr>
+    </w:lvl>
+    <w:lvl w:ilvl="2" w:tentative="1">
+      <w:start w:val="1"/>
+      <w:numFmt w:val="bullet"/>
+      <w:lvlText w:val=""/>
+      <w:lvlJc w:val="left"/>
+      <w:pPr>
+        <w:tabs>
+          <w:tab w:val="num" w:pos="2160"/>
+        </w:tabs>
+        <w:ind w:left="2160" w:hanging="360"/>
+      </w:pPr>
+      <w:rPr>
+        <w:rFonts w:ascii="Wingdings" w:hAnsi="Wingdings" w:hint="default"/>
+        <w:sz w:val="20"/>
+      </w:rPr>
+    </w:lvl>
+    <w:lvl w:ilvl="3" w:tentative="1">
+      <w:start w:val="1"/>
+      <w:numFmt w:val="bullet"/>
+      <w:lvlText w:val=""/>
+      <w:lvlJc w:val="left"/>
+      <w:pPr>
+        <w:tabs>
+          <w:tab w:val="num" w:pos="2880"/>
+        </w:tabs>
+        <w:ind w:left="2880" w:hanging="360"/>
+      </w:pPr>
+      <w:rPr>
+        <w:rFonts w:ascii="Wingdings" w:hAnsi="Wingdings" w:hint="default"/>
+        <w:sz w:val="20"/>
+      </w:rPr>
+    </w:lvl>
+    <w:lvl w:ilvl="4" w:tentative="1">
+      <w:start w:val="1"/>
+      <w:numFmt w:val="bullet"/>
+      <w:lvlText w:val=""/>
+      <w:lvlJc w:val="left"/>
+      <w:pPr>
+        <w:tabs>
+          <w:tab w:val="num" w:pos="3600"/>
+        </w:tabs>
+        <w:ind w:left="3600" w:hanging="360"/>
+      </w:pPr>
+      <w:rPr>
+        <w:rFonts w:ascii="Wingdings" w:hAnsi="Wingdings" w:hint="default"/>
+        <w:sz w:val="20"/>
+      </w:rPr>
+    </w:lvl>
+    <w:lvl w:ilvl="5" w:tentative="1">
+      <w:start w:val="1"/>
+      <w:numFmt w:val="bullet"/>
+      <w:lvlText w:val=""/>
+      <w:lvlJc w:val="left"/>
+      <w:pPr>
+        <w:tabs>
+          <w:tab w:val="num" w:pos="4320"/>
+        </w:tabs>
+        <w:ind w:left="4320" w:hanging="360"/>
+      </w:pPr>
+      <w:rPr>
+        <w:rFonts w:ascii="Wingdings" w:hAnsi="Wingdings" w:hint="default"/>
+        <w:sz w:val="20"/>
+      </w:rPr>
+    </w:lvl>
+    <w:lvl w:ilvl="6" w:tentative="1">
+      <w:start w:val="1"/>
+      <w:numFmt w:val="bullet"/>
+      <w:lvlText w:val=""/>
+      <w:lvlJc w:val="left"/>
+      <w:pPr>
+        <w:tabs>
+          <w:tab w:val="num" w:pos="5040"/>
+        </w:tabs>
+        <w:ind w:left="5040" w:hanging="360"/>
+      </w:pPr>
+      <w:rPr>
+        <w:rFonts w:ascii="Wingdings" w:hAnsi="Wingdings" w:hint="default"/>
+        <w:sz w:val="20"/>
+      </w:rPr>
+    </w:lvl>
+    <w:lvl w:ilvl="7" w:tentative="1">
+      <w:start w:val="1"/>
+      <w:numFmt w:val="bullet"/>
+      <w:lvlText w:val=""/>
+      <w:lvlJc w:val="left"/>
+      <w:pPr>
+        <w:tabs>
+          <w:tab w:val="num" w:pos="5760"/>
+        </w:tabs>
+        <w:ind w:left="5760" w:hanging="360"/>
+      </w:pPr>
+      <w:rPr>
+        <w:rFonts w:ascii="Wingdings" w:hAnsi="Wingdings" w:hint="default"/>
+        <w:sz w:val="20"/>
+      </w:rPr>
+    </w:lvl>
+    <w:lvl w:ilvl="8" w:tentative="1">
+      <w:start w:val="1"/>
+      <w:numFmt w:val="bullet"/>
+      <w:lvlText w:val=""/>
+      <w:lvlJc w:val="left"/>
+      <w:pPr>
+        <w:tabs>
+          <w:tab w:val="num" w:pos="6480"/>
+        </w:tabs>
+        <w:ind w:left="6480" w:hanging="360"/>
+      </w:pPr>
+      <w:rPr>
+        <w:rFonts w:ascii="Wingdings" w:hAnsi="Wingdings" w:hint="default"/>
+        <w:sz w:val="20"/>
+      </w:rPr>
+    </w:lvl>
+  </w:abstractNum>
+  <w:num w:numId="1" w16cid:durableId="1929777079">
+    <w:abstractNumId w:val="2"/>
+  </w:num>
+  <w:num w:numId="2" w16cid:durableId="1261138552">
+    <w:abstractNumId w:val="0"/>
+  </w:num>
+  <w:num w:numId="3" w16cid:durableId="1530755596">
+    <w:abstractNumId w:val="1"/>
+  </w:num>
+  <w:num w:numId="4" w16cid:durableId="1821313137">
+    <w:abstractNumId w:val="3"/>
+  </w:num>
+</w:numbering>
 </file>
 
 <file path=word/styles.xml><?xml version="1.0" encoding="utf-8"?>
@@ -973,10 +2164,32 @@
     <w:name w:val="Normal"/>
     <w:qFormat/>
   </w:style>
+  <w:style w:type="paragraph" w:styleId="Heading3">
+    <w:name w:val="heading 3"/>
+    <w:basedOn w:val="Normal"/>
+    <w:next w:val="Normal"/>
+    <w:link w:val="Heading3Char"/>
+    <w:uiPriority w:val="9"/>
+    <w:semiHidden/>
+    <w:unhideWhenUsed/>
+    <w:qFormat/>
+    <w:rsid w:val="00C351B0"/>
+    <w:pPr>
+      <w:keepNext/>
+      <w:keepLines/>
+      <w:spacing w:before="40" w:after="0"/>
+      <w:outlineLvl w:val="2"/>
+    </w:pPr>
+    <w:rPr>
+      <w:rFonts w:asciiTheme="majorHAnsi" w:eastAsiaTheme="majorEastAsia" w:hAnsiTheme="majorHAnsi" w:cstheme="majorBidi"/>
+      <w:color w:val="1F3763" w:themeColor="accent1" w:themeShade="7F"/>
+      <w:sz w:val="24"/>
+      <w:szCs w:val="24"/>
+    </w:rPr>
+  </w:style>
   <w:style w:type="character" w:default="1" w:styleId="DefaultParagraphFont">
     <w:name w:val="Default Paragraph Font"/>
     <w:uiPriority w:val="1"/>
-    <w:semiHidden/>
     <w:unhideWhenUsed/>
   </w:style>
   <w:style w:type="table" w:default="1" w:styleId="TableNormal">
@@ -999,6 +2212,20 @@
     <w:uiPriority w:val="99"/>
     <w:semiHidden/>
     <w:unhideWhenUsed/>
+  </w:style>
+  <w:style w:type="character" w:customStyle="1" w:styleId="Heading3Char">
+    <w:name w:val="Heading 3 Char"/>
+    <w:basedOn w:val="DefaultParagraphFont"/>
+    <w:link w:val="Heading3"/>
+    <w:uiPriority w:val="9"/>
+    <w:semiHidden/>
+    <w:rsid w:val="00C351B0"/>
+    <w:rPr>
+      <w:rFonts w:asciiTheme="majorHAnsi" w:eastAsiaTheme="majorEastAsia" w:hAnsiTheme="majorHAnsi" w:cstheme="majorBidi"/>
+      <w:color w:val="1F3763" w:themeColor="accent1" w:themeShade="7F"/>
+      <w:sz w:val="24"/>
+      <w:szCs w:val="24"/>
+    </w:rPr>
   </w:style>
 </w:styles>
 </file>

</xml_diff>